<commit_message>
troca de codificação - 20210331
</commit_message>
<xml_diff>
--- a/ti/modelos_word/termo_notebook.docx
+++ b/ti/modelos_word/termo_notebook.docx
@@ -174,7 +174,7 @@
           <w:sz w:val="23"/>
           <w:szCs w:val="23"/>
         </w:rPr>
-        <w:t>DEVEMADA ENGENHARIA LTDA</w:t>
+        <w:t>EMPRESA</w:t>
       </w:r>
       <w:r>
         <w:rPr>
@@ -364,7 +364,23 @@
           <w:sz w:val="23"/>
           <w:szCs w:val="23"/>
         </w:rPr>
-        <w:t xml:space="preserve">em poder do RESPONSÁVEL PELO EQUIPAMENTO enquanto vigorar o Contrato de Trabalho/Prestação de Serviços firmado entre o mesmo e a DEVEMADA, </w:t>
+        <w:t xml:space="preserve">em poder do RESPONSÁVEL PELO EQUIPAMENTO enquanto vigorar o Contrato de Trabalho/Prestação de Serviços firmado entre o mesmo e a </w:t>
+      </w:r>
+      <w:r>
+        <w:rPr>
+          <w:rFonts w:ascii="Arial" w:hAnsi="Arial" w:cs="Arial"/>
+          <w:sz w:val="23"/>
+          <w:szCs w:val="23"/>
+        </w:rPr>
+        <w:t>EMPRESA</w:t>
+      </w:r>
+      <w:r>
+        <w:rPr>
+          <w:rFonts w:ascii="Arial" w:hAnsi="Arial" w:cs="Arial"/>
+          <w:sz w:val="23"/>
+          <w:szCs w:val="23"/>
+        </w:rPr>
+        <w:t xml:space="preserve">, </w:t>
       </w:r>
       <w:r>
         <w:rPr>
@@ -406,7 +422,25 @@
           <w:sz w:val="23"/>
           <w:szCs w:val="23"/>
         </w:rPr>
-        <w:t>Assim, o RESPONSÁVEL PELO EQUIPAMENTO se responsabiliza pela utilização do APARELHO ELETRÔNICO de maneira adequada e condizente com os bons costumes que norteiam as relações de trabalho e também por mantê-lo em perfeito estado de uso e conservação, como se fosse seu, ficando obrigado a ressarcir a DEVEMADA (pelo valor integral constante em nota fiscal), em caso de perda ou estragos (</w:t>
+        <w:t xml:space="preserve">Assim, o RESPONSÁVEL PELO EQUIPAMENTO se responsabiliza pela utilização do APARELHO ELETRÔNICO de maneira adequada e condizente com os bons costumes que norteiam as relações de trabalho e também por mantê-lo em perfeito estado de uso e conservação, como se fosse seu, ficando obrigado a ressarcir a </w:t>
+      </w:r>
+      <w:r>
+        <w:rPr>
+          <w:rFonts w:ascii="Arial" w:hAnsi="Arial" w:cs="Arial"/>
+          <w:b/>
+          <w:sz w:val="23"/>
+          <w:szCs w:val="23"/>
+        </w:rPr>
+        <w:t>EMPRESA</w:t>
+      </w:r>
+      <w:r>
+        <w:rPr>
+          <w:rFonts w:ascii="Arial" w:hAnsi="Arial" w:cs="Arial"/>
+          <w:b/>
+          <w:sz w:val="23"/>
+          <w:szCs w:val="23"/>
+        </w:rPr>
+        <w:t xml:space="preserve"> (pelo valor integral constante em nota fiscal), em caso de perda ou estragos (</w:t>
       </w:r>
       <w:r>
         <w:rPr>
@@ -512,8 +546,32 @@
           <w:sz w:val="23"/>
           <w:szCs w:val="23"/>
         </w:rPr>
+        <w:t xml:space="preserve">A </w:t>
+      </w:r>
+      <w:r>
+        <w:rPr>
+          <w:rFonts w:ascii="Arial" w:hAnsi="Arial" w:cs="Arial"/>
+          <w:sz w:val="23"/>
+          <w:szCs w:val="23"/>
+        </w:rPr>
+        <w:t>EMPRESA</w:t>
+      </w:r>
+      <w:r>
+        <w:rPr>
+          <w:rFonts w:ascii="Arial" w:hAnsi="Arial" w:cs="Arial"/>
+          <w:sz w:val="23"/>
+          <w:szCs w:val="23"/>
+        </w:rPr>
+        <w:t xml:space="preserve">, somente utiliza em seus computadores, softwares legalmente adquiridos do mercado fornecedor. A reprodução deste é proibida. É também proibida a utilização de quaisquer softwares que não tenham sido legalmente adquiridos pela empresa. O usuário não deve instalar nenhum software no equipamento, esta é uma atribuição do </w:t>
+      </w:r>
+      <w:r>
+        <w:rPr>
+          <w:rFonts w:ascii="Arial" w:hAnsi="Arial" w:cs="Arial"/>
+          <w:sz w:val="23"/>
+          <w:szCs w:val="23"/>
+        </w:rPr>
         <w:lastRenderedPageBreak/>
-        <w:t>A DEVEMADA, somente utiliza em seus computadores, softwares legalmente adquiridos do mercado fornecedor. A reprodução deste é proibida. É também proibida a utilização de quaisquer softwares que não tenham sido legalmente adquiridos pela empresa. O usuário não deve instalar nenhum software no equipamento, esta é uma atribuição do Departamento de Tecnologia e Sistemas. Qualquer instalação feita pelo usuário será de sua inteira responsabilidade, tanto nos aspectos funcionais quanto legais;</w:t>
+        <w:t>Departamento de Tecnologia e Sistemas. Qualquer instalação feita pelo usuário será de sua inteira responsabilidade, tanto nos aspectos funcionais quanto legais;</w:t>
       </w:r>
     </w:p>
     <w:p>
@@ -599,7 +657,23 @@
           <w:sz w:val="23"/>
           <w:szCs w:val="23"/>
         </w:rPr>
-        <w:t>A qualquer momento, mesmo durante a vigência do Contrato de Prestação de Serviços, a DEVEMADA poderá solicitar a devolução do aparelho ao RESPONSÁVEL PELO EQUIPAMENTO e este deverá fazê-lo de imediato;</w:t>
+        <w:t>A qualquer momento, mesmo durante a vigência do Contrato de P</w:t>
+      </w:r>
+      <w:r>
+        <w:rPr>
+          <w:rFonts w:ascii="Arial" w:hAnsi="Arial" w:cs="Arial"/>
+          <w:sz w:val="23"/>
+          <w:szCs w:val="23"/>
+        </w:rPr>
+        <w:t>restação de Serviços, a EMPRESA</w:t>
+      </w:r>
+      <w:r>
+        <w:rPr>
+          <w:rFonts w:ascii="Arial" w:hAnsi="Arial" w:cs="Arial"/>
+          <w:sz w:val="23"/>
+          <w:szCs w:val="23"/>
+        </w:rPr>
+        <w:t xml:space="preserve"> poderá solicitar a devolução do aparelho ao RESPONSÁVEL PELO EQUIPAMENTO e este deverá fazê-lo de imediato;</w:t>
       </w:r>
     </w:p>
     <w:p>
@@ -662,17 +736,25 @@
           <w:sz w:val="23"/>
           <w:szCs w:val="23"/>
         </w:rPr>
-        <w:t xml:space="preserve">Este Termo de Responsabilidade revoga, substitui e sobrepõe-se à qualquer outro documento que tenha sido assinado anteriormente pelo RESPONSÁVEL PELO EQUIPAMENTO, não se admitindo qualquer ajuste ou acordos verbais, passando a ter </w:t>
-      </w:r>
-      <w:r>
-        <w:rPr>
-          <w:rFonts w:ascii="Arial" w:hAnsi="Arial" w:cs="Arial"/>
-          <w:b/>
-          <w:sz w:val="23"/>
-          <w:szCs w:val="23"/>
-        </w:rPr>
-        <w:lastRenderedPageBreak/>
-        <w:t>validade a partir desta data e, podendo ainda, ser revogado à qualquer momento no futuro à critério da DEVEMADA, quando esta julgar necessário.</w:t>
+        <w:t xml:space="preserve">Este Termo de Responsabilidade revoga, substitui e sobrepõe-se à qualquer outro documento que tenha sido assinado anteriormente pelo RESPONSÁVEL PELO EQUIPAMENTO, não se admitindo qualquer ajuste ou acordos verbais, passando a ter validade a partir desta data e, podendo ainda, ser revogado à qualquer momento no futuro à critério da </w:t>
+      </w:r>
+      <w:r>
+        <w:rPr>
+          <w:rFonts w:ascii="Arial" w:hAnsi="Arial" w:cs="Arial"/>
+          <w:b/>
+          <w:sz w:val="23"/>
+          <w:szCs w:val="23"/>
+        </w:rPr>
+        <w:t>EMPRESA</w:t>
+      </w:r>
+      <w:r>
+        <w:rPr>
+          <w:rFonts w:ascii="Arial" w:hAnsi="Arial" w:cs="Arial"/>
+          <w:b/>
+          <w:sz w:val="23"/>
+          <w:szCs w:val="23"/>
+        </w:rPr>
+        <w:t>, quando esta julgar necessário.</w:t>
       </w:r>
     </w:p>
     <w:p>
@@ -743,34 +825,34 @@
           <w:sz w:val="23"/>
           <w:szCs w:val="23"/>
         </w:rPr>
-        <w:t>Mogi das Cruzes</w:t>
-      </w:r>
-      <w:r>
-        <w:rPr>
-          <w:rFonts w:ascii="Arial" w:hAnsi="Arial" w:cs="Arial"/>
-          <w:sz w:val="23"/>
-          <w:szCs w:val="23"/>
-        </w:rPr>
-        <w:t>,</w:t>
-      </w:r>
-      <w:r>
-        <w:rPr>
-          <w:rFonts w:ascii="Arial" w:hAnsi="Arial" w:cs="Arial"/>
-          <w:sz w:val="23"/>
-          <w:szCs w:val="23"/>
-        </w:rPr>
-        <w:t xml:space="preserve"> </w:t>
-      </w:r>
-      <w:r>
-        <w:rPr>
-          <w:rFonts w:ascii="Arial" w:hAnsi="Arial" w:cs="Arial"/>
-          <w:sz w:val="23"/>
-          <w:szCs w:val="23"/>
-        </w:rPr>
-        <w:t>${data}</w:t>
+        <w:t>Cidade</w:t>
       </w:r>
       <w:bookmarkStart w:id="0" w:name="_GoBack"/>
       <w:bookmarkEnd w:id="0"/>
+      <w:r>
+        <w:rPr>
+          <w:rFonts w:ascii="Arial" w:hAnsi="Arial" w:cs="Arial"/>
+          <w:sz w:val="23"/>
+          <w:szCs w:val="23"/>
+        </w:rPr>
+        <w:t>,</w:t>
+      </w:r>
+      <w:r>
+        <w:rPr>
+          <w:rFonts w:ascii="Arial" w:hAnsi="Arial" w:cs="Arial"/>
+          <w:sz w:val="23"/>
+          <w:szCs w:val="23"/>
+        </w:rPr>
+        <w:t xml:space="preserve"> </w:t>
+      </w:r>
+      <w:r>
+        <w:rPr>
+          <w:rFonts w:ascii="Arial" w:hAnsi="Arial" w:cs="Arial"/>
+          <w:sz w:val="23"/>
+          <w:szCs w:val="23"/>
+        </w:rPr>
+        <w:t>${data}</w:t>
+      </w:r>
     </w:p>
     <w:p>
       <w:pPr>
@@ -925,9 +1007,8 @@
     </w:p>
     <w:p/>
     <w:sectPr>
-      <w:headerReference w:type="default" r:id="rId7"/>
-      <w:footerReference w:type="even" r:id="rId8"/>
-      <w:footerReference w:type="default" r:id="rId9"/>
+      <w:footerReference w:type="even" r:id="rId7"/>
+      <w:footerReference w:type="default" r:id="rId8"/>
       <w:pgSz w:w="11907" w:h="16840" w:code="9"/>
       <w:pgMar w:top="1134" w:right="1134" w:bottom="1134" w:left="1134" w:header="227" w:footer="283" w:gutter="0"/>
       <w:cols w:space="720"/>
@@ -1047,7 +1128,7 @@
         <w:bCs/>
         <w:noProof/>
       </w:rPr>
-      <w:t>1</w:t>
+      <w:t>2</w:t>
     </w:r>
     <w:r>
       <w:rPr>
@@ -1133,42 +1214,6 @@
     </w:p>
   </w:footnote>
 </w:footnotes>
-</file>
-
-<file path=word/header1.xml><?xml version="1.0" encoding="utf-8"?>
-<w:hdr xmlns:wpc="http://schemas.microsoft.com/office/word/2010/wordprocessingCanvas" xmlns:mc="http://schemas.openxmlformats.org/markup-compatibility/2006" xmlns:o="urn:schemas-microsoft-com:office:office" xmlns:r="http://schemas.openxmlformats.org/officeDocument/2006/relationships" xmlns:m="http://schemas.openxmlformats.org/officeDocument/2006/math" xmlns:v="urn:schemas-microsoft-com:vml" xmlns:wp14="http://schemas.microsoft.com/office/word/2010/wordprocessingDrawing" xmlns:wp="http://schemas.openxmlformats.org/drawingml/2006/wordprocessingDrawing" xmlns:w10="urn:schemas-microsoft-com:office:word" xmlns:w="http://schemas.openxmlformats.org/wordprocessingml/2006/main" xmlns:w14="http://schemas.microsoft.com/office/word/2010/wordml" xmlns:w15="http://schemas.microsoft.com/office/word/2012/wordml" xmlns:wpg="http://schemas.microsoft.com/office/word/2010/wordprocessingGroup" xmlns:wpi="http://schemas.microsoft.com/office/word/2010/wordprocessingInk" xmlns:wne="http://schemas.microsoft.com/office/word/2006/wordml" xmlns:wps="http://schemas.microsoft.com/office/word/2010/wordprocessingShape" mc:Ignorable="w14 w15 wp14">
-  <w:p>
-    <w:pPr>
-      <w:pStyle w:val="Cabealho"/>
-    </w:pPr>
-    <w:r>
-      <w:pict>
-        <v:shapetype id="_x0000_t75" coordsize="21600,21600" o:spt="75" o:preferrelative="t" path="m@4@5l@4@11@9@11@9@5xe" filled="f" stroked="f">
-          <v:stroke joinstyle="miter"/>
-          <v:formulas>
-            <v:f eqn="if lineDrawn pixelLineWidth 0"/>
-            <v:f eqn="sum @0 1 0"/>
-            <v:f eqn="sum 0 0 @1"/>
-            <v:f eqn="prod @2 1 2"/>
-            <v:f eqn="prod @3 21600 pixelWidth"/>
-            <v:f eqn="prod @3 21600 pixelHeight"/>
-            <v:f eqn="sum @0 0 1"/>
-            <v:f eqn="prod @6 1 2"/>
-            <v:f eqn="prod @7 21600 pixelWidth"/>
-            <v:f eqn="sum @8 21600 0"/>
-            <v:f eqn="prod @7 21600 pixelHeight"/>
-            <v:f eqn="sum @10 21600 0"/>
-          </v:formulas>
-          <v:path o:extrusionok="f" gradientshapeok="t" o:connecttype="rect"/>
-          <o:lock v:ext="edit" aspectratio="t"/>
-        </v:shapetype>
-        <v:shape id="_x0000_i1025" type="#_x0000_t75" style="width:136.5pt;height:47.25pt">
-          <v:imagedata r:id="rId1" o:title="logo_dvm"/>
-        </v:shape>
-      </w:pict>
-    </w:r>
-  </w:p>
-</w:hdr>
 </file>
 
 <file path=word/numbering.xml><?xml version="1.0" encoding="utf-8"?>
@@ -1656,7 +1701,7 @@
     <w:name w:val="Normal"/>
     <w:qFormat/>
   </w:style>
-  <w:style w:type="paragraph" w:styleId="Ttulo1">
+  <w:style w:type="paragraph" w:styleId="Cabealho1">
     <w:name w:val="heading 1"/>
     <w:basedOn w:val="Normal"/>
     <w:next w:val="Normal"/>
@@ -1677,7 +1722,7 @@
       <w:sz w:val="24"/>
     </w:rPr>
   </w:style>
-  <w:style w:type="paragraph" w:styleId="Ttulo2">
+  <w:style w:type="paragraph" w:styleId="Cabealho2">
     <w:name w:val="heading 2"/>
     <w:basedOn w:val="Normal"/>
     <w:next w:val="Normal"/>
@@ -1699,7 +1744,7 @@
       <w:sz w:val="24"/>
     </w:rPr>
   </w:style>
-  <w:style w:type="paragraph" w:styleId="Ttulo3">
+  <w:style w:type="paragraph" w:styleId="Cabealho3">
     <w:name w:val="heading 3"/>
     <w:basedOn w:val="Normal"/>
     <w:next w:val="Normal"/>
@@ -1721,7 +1766,7 @@
       <w:sz w:val="22"/>
     </w:rPr>
   </w:style>
-  <w:style w:type="character" w:default="1" w:styleId="Fontepargpadro">
+  <w:style w:type="character" w:default="1" w:styleId="Tipodeletrapredefinidodopargrafo">
     <w:name w:val="Default Paragraph Font"/>
     <w:uiPriority w:val="1"/>
     <w:semiHidden/>
@@ -1769,7 +1814,7 @@
   <w:style w:type="paragraph" w:styleId="Cabealho">
     <w:name w:val="header"/>
     <w:basedOn w:val="Normal"/>
-    <w:link w:val="CabealhoChar"/>
+    <w:link w:val="CabealhoCarter"/>
     <w:pPr>
       <w:tabs>
         <w:tab w:val="center" w:pos="4419"/>
@@ -1780,9 +1825,8 @@
   <w:style w:type="paragraph" w:styleId="Rodap">
     <w:name w:val="footer"/>
     <w:basedOn w:val="Normal"/>
-    <w:link w:val="RodapChar"/>
+    <w:link w:val="RodapCarter"/>
     <w:uiPriority w:val="99"/>
-    <w:semiHidden/>
     <w:unhideWhenUsed/>
     <w:rsid w:val="00CD000A"/>
     <w:pPr>
@@ -1792,16 +1836,15 @@
       </w:tabs>
     </w:pPr>
   </w:style>
-  <w:style w:type="character" w:customStyle="1" w:styleId="RodapChar">
-    <w:name w:val="Rodapé Char"/>
-    <w:basedOn w:val="Fontepargpadro"/>
+  <w:style w:type="character" w:customStyle="1" w:styleId="RodapCarter">
+    <w:name w:val="Rodapé Caráter"/>
+    <w:basedOn w:val="Tipodeletrapredefinidodopargrafo"/>
     <w:link w:val="Rodap"/>
     <w:uiPriority w:val="99"/>
-    <w:semiHidden/>
     <w:rsid w:val="00CD000A"/>
   </w:style>
-  <w:style w:type="character" w:customStyle="1" w:styleId="CabealhoChar">
-    <w:name w:val="Cabeçalho Char"/>
+  <w:style w:type="character" w:customStyle="1" w:styleId="CabealhoCarter">
+    <w:name w:val="Cabeçalho Caráter"/>
     <w:link w:val="Cabealho"/>
     <w:rsid w:val="00EB7401"/>
   </w:style>

</xml_diff>